<commit_message>
new file aws.txt added; GitVsSVN modified
</commit_message>
<xml_diff>
--- a/GITvsSVN.docx
+++ b/GITvsSVN.docx
@@ -1,6 +1,6 @@
 
 <file path=word/document.xml><?xml version="1.0" encoding="utf-8"?>
-<w:document xmlns:wpc="http://schemas.microsoft.com/office/word/2010/wordprocessingCanvas" xmlns:cx="http://schemas.microsoft.com/office/drawing/2014/chartex" xmlns:cx1="http://schemas.microsoft.com/office/drawing/2015/9/8/chartex" xmlns:cx2="http://schemas.microsoft.com/office/drawing/2015/10/21/chartex" xmlns:mc="http://schemas.openxmlformats.org/markup-compatibility/2006" xmlns:o="urn:schemas-microsoft-com:office:office" xmlns:r="http://schemas.openxmlformats.org/officeDocument/2006/relationships" xmlns:m="http://schemas.openxmlformats.org/officeDocument/2006/math" xmlns:v="urn:schemas-microsoft-com:vml" xmlns:wp14="http://schemas.microsoft.com/office/word/2010/wordprocessingDrawing" xmlns:wp="http://schemas.openxmlformats.org/drawingml/2006/wordprocessingDrawing" xmlns:w10="urn:schemas-microsoft-com:office:word" xmlns:w="http://schemas.openxmlformats.org/wordprocessingml/2006/main" xmlns:w14="http://schemas.microsoft.com/office/word/2010/wordml" xmlns:w15="http://schemas.microsoft.com/office/word/2012/wordml" xmlns:w16se="http://schemas.microsoft.com/office/word/2015/wordml/symex" xmlns:wpg="http://schemas.microsoft.com/office/word/2010/wordprocessingGroup" xmlns:wpi="http://schemas.microsoft.com/office/word/2010/wordprocessingInk" xmlns:wne="http://schemas.microsoft.com/office/word/2006/wordml" xmlns:wps="http://schemas.microsoft.com/office/word/2010/wordprocessingShape" mc:Ignorable="w14 w15 w16se wp14">
+<w:document xmlns:wpc="http://schemas.microsoft.com/office/word/2010/wordprocessingCanvas" xmlns:cx="http://schemas.microsoft.com/office/drawing/2014/chartex" xmlns:cx1="http://schemas.microsoft.com/office/drawing/2015/9/8/chartex" xmlns:cx2="http://schemas.microsoft.com/office/drawing/2015/10/21/chartex" xmlns:cx3="http://schemas.microsoft.com/office/drawing/2016/5/9/chartex" xmlns:cx4="http://schemas.microsoft.com/office/drawing/2016/5/10/chartex" xmlns:cx5="http://schemas.microsoft.com/office/drawing/2016/5/11/chartex" xmlns:mc="http://schemas.openxmlformats.org/markup-compatibility/2006" xmlns:o="urn:schemas-microsoft-com:office:office" xmlns:r="http://schemas.openxmlformats.org/officeDocument/2006/relationships" xmlns:m="http://schemas.openxmlformats.org/officeDocument/2006/math" xmlns:v="urn:schemas-microsoft-com:vml" xmlns:wp14="http://schemas.microsoft.com/office/word/2010/wordprocessingDrawing" xmlns:wp="http://schemas.openxmlformats.org/drawingml/2006/wordprocessingDrawing" xmlns:w10="urn:schemas-microsoft-com:office:word" xmlns:w="http://schemas.openxmlformats.org/wordprocessingml/2006/main" xmlns:w14="http://schemas.microsoft.com/office/word/2010/wordml" xmlns:w15="http://schemas.microsoft.com/office/word/2012/wordml" xmlns:w16se="http://schemas.microsoft.com/office/word/2015/wordml/symex" xmlns:wpg="http://schemas.microsoft.com/office/word/2010/wordprocessingGroup" xmlns:wpi="http://schemas.microsoft.com/office/word/2010/wordprocessingInk" xmlns:wne="http://schemas.microsoft.com/office/word/2006/wordml" xmlns:wps="http://schemas.microsoft.com/office/word/2010/wordprocessingShape" mc:Ignorable="w14 w15 w16se wp14">
   <w:body>
     <w:p>
       <w:r>
@@ -31,12 +31,14 @@
       </w:r>
     </w:p>
     <w:p/>
-    <w:p>
-      <w:bookmarkStart w:id="0" w:name="_GoBack"/>
-      <w:bookmarkEnd w:id="0"/>
-    </w:p>
+    <w:p/>
     <w:sectPr>
-      <w:headerReference w:type="default" r:id="rId7"/>
+      <w:headerReference w:type="even" r:id="rId7"/>
+      <w:headerReference w:type="default" r:id="rId8"/>
+      <w:footerReference w:type="even" r:id="rId9"/>
+      <w:footerReference w:type="default" r:id="rId10"/>
+      <w:headerReference w:type="first" r:id="rId11"/>
+      <w:footerReference w:type="first" r:id="rId12"/>
       <w:pgSz w:w="12240" w:h="15840"/>
       <w:pgMar w:top="1440" w:right="1440" w:bottom="1440" w:left="1440" w:header="720" w:footer="720" w:gutter="0"/>
       <w:cols w:space="720"/>
@@ -47,7 +49,7 @@
 </file>
 
 <file path=word/endnotes.xml><?xml version="1.0" encoding="utf-8"?>
-<w:endnotes xmlns:wpc="http://schemas.microsoft.com/office/word/2010/wordprocessingCanvas" xmlns:cx="http://schemas.microsoft.com/office/drawing/2014/chartex" xmlns:cx1="http://schemas.microsoft.com/office/drawing/2015/9/8/chartex" xmlns:cx2="http://schemas.microsoft.com/office/drawing/2015/10/21/chartex" xmlns:mc="http://schemas.openxmlformats.org/markup-compatibility/2006" xmlns:o="urn:schemas-microsoft-com:office:office" xmlns:r="http://schemas.openxmlformats.org/officeDocument/2006/relationships" xmlns:m="http://schemas.openxmlformats.org/officeDocument/2006/math" xmlns:v="urn:schemas-microsoft-com:vml" xmlns:wp14="http://schemas.microsoft.com/office/word/2010/wordprocessingDrawing" xmlns:wp="http://schemas.openxmlformats.org/drawingml/2006/wordprocessingDrawing" xmlns:w10="urn:schemas-microsoft-com:office:word" xmlns:w="http://schemas.openxmlformats.org/wordprocessingml/2006/main" xmlns:w14="http://schemas.microsoft.com/office/word/2010/wordml" xmlns:w15="http://schemas.microsoft.com/office/word/2012/wordml" xmlns:w16se="http://schemas.microsoft.com/office/word/2015/wordml/symex" xmlns:wpg="http://schemas.microsoft.com/office/word/2010/wordprocessingGroup" xmlns:wpi="http://schemas.microsoft.com/office/word/2010/wordprocessingInk" xmlns:wne="http://schemas.microsoft.com/office/word/2006/wordml" xmlns:wps="http://schemas.microsoft.com/office/word/2010/wordprocessingShape" mc:Ignorable="w14 w15 w16se wp14">
+<w:endnotes xmlns:wpc="http://schemas.microsoft.com/office/word/2010/wordprocessingCanvas" xmlns:cx="http://schemas.microsoft.com/office/drawing/2014/chartex" xmlns:cx1="http://schemas.microsoft.com/office/drawing/2015/9/8/chartex" xmlns:cx2="http://schemas.microsoft.com/office/drawing/2015/10/21/chartex" xmlns:cx3="http://schemas.microsoft.com/office/drawing/2016/5/9/chartex" xmlns:cx4="http://schemas.microsoft.com/office/drawing/2016/5/10/chartex" xmlns:cx5="http://schemas.microsoft.com/office/drawing/2016/5/11/chartex" xmlns:mc="http://schemas.openxmlformats.org/markup-compatibility/2006" xmlns:o="urn:schemas-microsoft-com:office:office" xmlns:r="http://schemas.openxmlformats.org/officeDocument/2006/relationships" xmlns:m="http://schemas.openxmlformats.org/officeDocument/2006/math" xmlns:v="urn:schemas-microsoft-com:vml" xmlns:wp14="http://schemas.microsoft.com/office/word/2010/wordprocessingDrawing" xmlns:wp="http://schemas.openxmlformats.org/drawingml/2006/wordprocessingDrawing" xmlns:w10="urn:schemas-microsoft-com:office:word" xmlns:w="http://schemas.openxmlformats.org/wordprocessingml/2006/main" xmlns:w14="http://schemas.microsoft.com/office/word/2010/wordml" xmlns:w15="http://schemas.microsoft.com/office/word/2012/wordml" xmlns:w16se="http://schemas.microsoft.com/office/word/2015/wordml/symex" xmlns:wpg="http://schemas.microsoft.com/office/word/2010/wordprocessingGroup" xmlns:wpi="http://schemas.microsoft.com/office/word/2010/wordprocessingInk" xmlns:wne="http://schemas.microsoft.com/office/word/2006/wordml" xmlns:wps="http://schemas.microsoft.com/office/word/2010/wordprocessingShape" mc:Ignorable="w14 w15 w16se wp14">
   <w:endnote w:type="separator" w:id="-1">
     <w:p>
       <w:pPr>
@@ -71,8 +73,38 @@
 </w:endnotes>
 </file>
 
+<file path=word/footer1.xml><?xml version="1.0" encoding="utf-8"?>
+<w:ftr xmlns:wpc="http://schemas.microsoft.com/office/word/2010/wordprocessingCanvas" xmlns:cx="http://schemas.microsoft.com/office/drawing/2014/chartex" xmlns:cx1="http://schemas.microsoft.com/office/drawing/2015/9/8/chartex" xmlns:cx2="http://schemas.microsoft.com/office/drawing/2015/10/21/chartex" xmlns:cx3="http://schemas.microsoft.com/office/drawing/2016/5/9/chartex" xmlns:cx4="http://schemas.microsoft.com/office/drawing/2016/5/10/chartex" xmlns:cx5="http://schemas.microsoft.com/office/drawing/2016/5/11/chartex" xmlns:mc="http://schemas.openxmlformats.org/markup-compatibility/2006" xmlns:o="urn:schemas-microsoft-com:office:office" xmlns:r="http://schemas.openxmlformats.org/officeDocument/2006/relationships" xmlns:m="http://schemas.openxmlformats.org/officeDocument/2006/math" xmlns:v="urn:schemas-microsoft-com:vml" xmlns:wp14="http://schemas.microsoft.com/office/word/2010/wordprocessingDrawing" xmlns:wp="http://schemas.openxmlformats.org/drawingml/2006/wordprocessingDrawing" xmlns:w10="urn:schemas-microsoft-com:office:word" xmlns:w="http://schemas.openxmlformats.org/wordprocessingml/2006/main" xmlns:w14="http://schemas.microsoft.com/office/word/2010/wordml" xmlns:w15="http://schemas.microsoft.com/office/word/2012/wordml" xmlns:w16se="http://schemas.microsoft.com/office/word/2015/wordml/symex" xmlns:wpg="http://schemas.microsoft.com/office/word/2010/wordprocessingGroup" xmlns:wpi="http://schemas.microsoft.com/office/word/2010/wordprocessingInk" xmlns:wne="http://schemas.microsoft.com/office/word/2006/wordml" xmlns:wps="http://schemas.microsoft.com/office/word/2010/wordprocessingShape" mc:Ignorable="w14 w15 w16se wp14">
+  <w:p>
+    <w:pPr>
+      <w:pStyle w:val="Footer"/>
+    </w:pPr>
+  </w:p>
+</w:ftr>
+</file>
+
+<file path=word/footer2.xml><?xml version="1.0" encoding="utf-8"?>
+<w:ftr xmlns:wpc="http://schemas.microsoft.com/office/word/2010/wordprocessingCanvas" xmlns:cx="http://schemas.microsoft.com/office/drawing/2014/chartex" xmlns:cx1="http://schemas.microsoft.com/office/drawing/2015/9/8/chartex" xmlns:cx2="http://schemas.microsoft.com/office/drawing/2015/10/21/chartex" xmlns:cx3="http://schemas.microsoft.com/office/drawing/2016/5/9/chartex" xmlns:cx4="http://schemas.microsoft.com/office/drawing/2016/5/10/chartex" xmlns:cx5="http://schemas.microsoft.com/office/drawing/2016/5/11/chartex" xmlns:mc="http://schemas.openxmlformats.org/markup-compatibility/2006" xmlns:o="urn:schemas-microsoft-com:office:office" xmlns:r="http://schemas.openxmlformats.org/officeDocument/2006/relationships" xmlns:m="http://schemas.openxmlformats.org/officeDocument/2006/math" xmlns:v="urn:schemas-microsoft-com:vml" xmlns:wp14="http://schemas.microsoft.com/office/word/2010/wordprocessingDrawing" xmlns:wp="http://schemas.openxmlformats.org/drawingml/2006/wordprocessingDrawing" xmlns:w10="urn:schemas-microsoft-com:office:word" xmlns:w="http://schemas.openxmlformats.org/wordprocessingml/2006/main" xmlns:w14="http://schemas.microsoft.com/office/word/2010/wordml" xmlns:w15="http://schemas.microsoft.com/office/word/2012/wordml" xmlns:w16se="http://schemas.microsoft.com/office/word/2015/wordml/symex" xmlns:wpg="http://schemas.microsoft.com/office/word/2010/wordprocessingGroup" xmlns:wpi="http://schemas.microsoft.com/office/word/2010/wordprocessingInk" xmlns:wne="http://schemas.microsoft.com/office/word/2006/wordml" xmlns:wps="http://schemas.microsoft.com/office/word/2010/wordprocessingShape" mc:Ignorable="w14 w15 w16se wp14">
+  <w:p>
+    <w:pPr>
+      <w:pStyle w:val="Footer"/>
+    </w:pPr>
+  </w:p>
+</w:ftr>
+</file>
+
+<file path=word/footer3.xml><?xml version="1.0" encoding="utf-8"?>
+<w:ftr xmlns:wpc="http://schemas.microsoft.com/office/word/2010/wordprocessingCanvas" xmlns:cx="http://schemas.microsoft.com/office/drawing/2014/chartex" xmlns:cx1="http://schemas.microsoft.com/office/drawing/2015/9/8/chartex" xmlns:cx2="http://schemas.microsoft.com/office/drawing/2015/10/21/chartex" xmlns:cx3="http://schemas.microsoft.com/office/drawing/2016/5/9/chartex" xmlns:cx4="http://schemas.microsoft.com/office/drawing/2016/5/10/chartex" xmlns:cx5="http://schemas.microsoft.com/office/drawing/2016/5/11/chartex" xmlns:mc="http://schemas.openxmlformats.org/markup-compatibility/2006" xmlns:o="urn:schemas-microsoft-com:office:office" xmlns:r="http://schemas.openxmlformats.org/officeDocument/2006/relationships" xmlns:m="http://schemas.openxmlformats.org/officeDocument/2006/math" xmlns:v="urn:schemas-microsoft-com:vml" xmlns:wp14="http://schemas.microsoft.com/office/word/2010/wordprocessingDrawing" xmlns:wp="http://schemas.openxmlformats.org/drawingml/2006/wordprocessingDrawing" xmlns:w10="urn:schemas-microsoft-com:office:word" xmlns:w="http://schemas.openxmlformats.org/wordprocessingml/2006/main" xmlns:w14="http://schemas.microsoft.com/office/word/2010/wordml" xmlns:w15="http://schemas.microsoft.com/office/word/2012/wordml" xmlns:w16se="http://schemas.microsoft.com/office/word/2015/wordml/symex" xmlns:wpg="http://schemas.microsoft.com/office/word/2010/wordprocessingGroup" xmlns:wpi="http://schemas.microsoft.com/office/word/2010/wordprocessingInk" xmlns:wne="http://schemas.microsoft.com/office/word/2006/wordml" xmlns:wps="http://schemas.microsoft.com/office/word/2010/wordprocessingShape" mc:Ignorable="w14 w15 w16se wp14">
+  <w:p>
+    <w:pPr>
+      <w:pStyle w:val="Footer"/>
+    </w:pPr>
+  </w:p>
+</w:ftr>
+</file>
+
 <file path=word/footnotes.xml><?xml version="1.0" encoding="utf-8"?>
-<w:footnotes xmlns:wpc="http://schemas.microsoft.com/office/word/2010/wordprocessingCanvas" xmlns:cx="http://schemas.microsoft.com/office/drawing/2014/chartex" xmlns:cx1="http://schemas.microsoft.com/office/drawing/2015/9/8/chartex" xmlns:cx2="http://schemas.microsoft.com/office/drawing/2015/10/21/chartex" xmlns:mc="http://schemas.openxmlformats.org/markup-compatibility/2006" xmlns:o="urn:schemas-microsoft-com:office:office" xmlns:r="http://schemas.openxmlformats.org/officeDocument/2006/relationships" xmlns:m="http://schemas.openxmlformats.org/officeDocument/2006/math" xmlns:v="urn:schemas-microsoft-com:vml" xmlns:wp14="http://schemas.microsoft.com/office/word/2010/wordprocessingDrawing" xmlns:wp="http://schemas.openxmlformats.org/drawingml/2006/wordprocessingDrawing" xmlns:w10="urn:schemas-microsoft-com:office:word" xmlns:w="http://schemas.openxmlformats.org/wordprocessingml/2006/main" xmlns:w14="http://schemas.microsoft.com/office/word/2010/wordml" xmlns:w15="http://schemas.microsoft.com/office/word/2012/wordml" xmlns:w16se="http://schemas.microsoft.com/office/word/2015/wordml/symex" xmlns:wpg="http://schemas.microsoft.com/office/word/2010/wordprocessingGroup" xmlns:wpi="http://schemas.microsoft.com/office/word/2010/wordprocessingInk" xmlns:wne="http://schemas.microsoft.com/office/word/2006/wordml" xmlns:wps="http://schemas.microsoft.com/office/word/2010/wordprocessingShape" mc:Ignorable="w14 w15 w16se wp14">
+<w:footnotes xmlns:wpc="http://schemas.microsoft.com/office/word/2010/wordprocessingCanvas" xmlns:cx="http://schemas.microsoft.com/office/drawing/2014/chartex" xmlns:cx1="http://schemas.microsoft.com/office/drawing/2015/9/8/chartex" xmlns:cx2="http://schemas.microsoft.com/office/drawing/2015/10/21/chartex" xmlns:cx3="http://schemas.microsoft.com/office/drawing/2016/5/9/chartex" xmlns:cx4="http://schemas.microsoft.com/office/drawing/2016/5/10/chartex" xmlns:cx5="http://schemas.microsoft.com/office/drawing/2016/5/11/chartex" xmlns:mc="http://schemas.openxmlformats.org/markup-compatibility/2006" xmlns:o="urn:schemas-microsoft-com:office:office" xmlns:r="http://schemas.openxmlformats.org/officeDocument/2006/relationships" xmlns:m="http://schemas.openxmlformats.org/officeDocument/2006/math" xmlns:v="urn:schemas-microsoft-com:vml" xmlns:wp14="http://schemas.microsoft.com/office/word/2010/wordprocessingDrawing" xmlns:wp="http://schemas.openxmlformats.org/drawingml/2006/wordprocessingDrawing" xmlns:w10="urn:schemas-microsoft-com:office:word" xmlns:w="http://schemas.openxmlformats.org/wordprocessingml/2006/main" xmlns:w14="http://schemas.microsoft.com/office/word/2010/wordml" xmlns:w15="http://schemas.microsoft.com/office/word/2012/wordml" xmlns:w16se="http://schemas.microsoft.com/office/word/2015/wordml/symex" xmlns:wpg="http://schemas.microsoft.com/office/word/2010/wordprocessingGroup" xmlns:wpi="http://schemas.microsoft.com/office/word/2010/wordprocessingInk" xmlns:wne="http://schemas.microsoft.com/office/word/2006/wordml" xmlns:wps="http://schemas.microsoft.com/office/word/2010/wordprocessingShape" mc:Ignorable="w14 w15 w16se wp14">
   <w:footnote w:type="separator" w:id="-1">
     <w:p>
       <w:pPr>
@@ -97,7 +129,17 @@
 </file>
 
 <file path=word/header1.xml><?xml version="1.0" encoding="utf-8"?>
-<w:hdr xmlns:wpc="http://schemas.microsoft.com/office/word/2010/wordprocessingCanvas" xmlns:cx="http://schemas.microsoft.com/office/drawing/2014/chartex" xmlns:cx1="http://schemas.microsoft.com/office/drawing/2015/9/8/chartex" xmlns:cx2="http://schemas.microsoft.com/office/drawing/2015/10/21/chartex" xmlns:mc="http://schemas.openxmlformats.org/markup-compatibility/2006" xmlns:o="urn:schemas-microsoft-com:office:office" xmlns:r="http://schemas.openxmlformats.org/officeDocument/2006/relationships" xmlns:m="http://schemas.openxmlformats.org/officeDocument/2006/math" xmlns:v="urn:schemas-microsoft-com:vml" xmlns:wp14="http://schemas.microsoft.com/office/word/2010/wordprocessingDrawing" xmlns:wp="http://schemas.openxmlformats.org/drawingml/2006/wordprocessingDrawing" xmlns:w10="urn:schemas-microsoft-com:office:word" xmlns:w="http://schemas.openxmlformats.org/wordprocessingml/2006/main" xmlns:w14="http://schemas.microsoft.com/office/word/2010/wordml" xmlns:w15="http://schemas.microsoft.com/office/word/2012/wordml" xmlns:w16se="http://schemas.microsoft.com/office/word/2015/wordml/symex" xmlns:wpg="http://schemas.microsoft.com/office/word/2010/wordprocessingGroup" xmlns:wpi="http://schemas.microsoft.com/office/word/2010/wordprocessingInk" xmlns:wne="http://schemas.microsoft.com/office/word/2006/wordml" xmlns:wps="http://schemas.microsoft.com/office/word/2010/wordprocessingShape" mc:Ignorable="w14 w15 w16se wp14">
+<w:hdr xmlns:wpc="http://schemas.microsoft.com/office/word/2010/wordprocessingCanvas" xmlns:cx="http://schemas.microsoft.com/office/drawing/2014/chartex" xmlns:cx1="http://schemas.microsoft.com/office/drawing/2015/9/8/chartex" xmlns:cx2="http://schemas.microsoft.com/office/drawing/2015/10/21/chartex" xmlns:cx3="http://schemas.microsoft.com/office/drawing/2016/5/9/chartex" xmlns:cx4="http://schemas.microsoft.com/office/drawing/2016/5/10/chartex" xmlns:cx5="http://schemas.microsoft.com/office/drawing/2016/5/11/chartex" xmlns:mc="http://schemas.openxmlformats.org/markup-compatibility/2006" xmlns:o="urn:schemas-microsoft-com:office:office" xmlns:r="http://schemas.openxmlformats.org/officeDocument/2006/relationships" xmlns:m="http://schemas.openxmlformats.org/officeDocument/2006/math" xmlns:v="urn:schemas-microsoft-com:vml" xmlns:wp14="http://schemas.microsoft.com/office/word/2010/wordprocessingDrawing" xmlns:wp="http://schemas.openxmlformats.org/drawingml/2006/wordprocessingDrawing" xmlns:w10="urn:schemas-microsoft-com:office:word" xmlns:w="http://schemas.openxmlformats.org/wordprocessingml/2006/main" xmlns:w14="http://schemas.microsoft.com/office/word/2010/wordml" xmlns:w15="http://schemas.microsoft.com/office/word/2012/wordml" xmlns:w16se="http://schemas.microsoft.com/office/word/2015/wordml/symex" xmlns:wpg="http://schemas.microsoft.com/office/word/2010/wordprocessingGroup" xmlns:wpi="http://schemas.microsoft.com/office/word/2010/wordprocessingInk" xmlns:wne="http://schemas.microsoft.com/office/word/2006/wordml" xmlns:wps="http://schemas.microsoft.com/office/word/2010/wordprocessingShape" mc:Ignorable="w14 w15 w16se wp14">
+  <w:p>
+    <w:pPr>
+      <w:pStyle w:val="Header"/>
+    </w:pPr>
+  </w:p>
+</w:hdr>
+</file>
+
+<file path=word/header2.xml><?xml version="1.0" encoding="utf-8"?>
+<w:hdr xmlns:wpc="http://schemas.microsoft.com/office/word/2010/wordprocessingCanvas" xmlns:cx="http://schemas.microsoft.com/office/drawing/2014/chartex" xmlns:cx1="http://schemas.microsoft.com/office/drawing/2015/9/8/chartex" xmlns:cx2="http://schemas.microsoft.com/office/drawing/2015/10/21/chartex" xmlns:cx3="http://schemas.microsoft.com/office/drawing/2016/5/9/chartex" xmlns:cx4="http://schemas.microsoft.com/office/drawing/2016/5/10/chartex" xmlns:cx5="http://schemas.microsoft.com/office/drawing/2016/5/11/chartex" xmlns:mc="http://schemas.openxmlformats.org/markup-compatibility/2006" xmlns:o="urn:schemas-microsoft-com:office:office" xmlns:r="http://schemas.openxmlformats.org/officeDocument/2006/relationships" xmlns:m="http://schemas.openxmlformats.org/officeDocument/2006/math" xmlns:v="urn:schemas-microsoft-com:vml" xmlns:wp14="http://schemas.microsoft.com/office/word/2010/wordprocessingDrawing" xmlns:wp="http://schemas.openxmlformats.org/drawingml/2006/wordprocessingDrawing" xmlns:w10="urn:schemas-microsoft-com:office:word" xmlns:w="http://schemas.openxmlformats.org/wordprocessingml/2006/main" xmlns:w14="http://schemas.microsoft.com/office/word/2010/wordml" xmlns:w15="http://schemas.microsoft.com/office/word/2012/wordml" xmlns:w16se="http://schemas.microsoft.com/office/word/2015/wordml/symex" xmlns:wpg="http://schemas.microsoft.com/office/word/2010/wordprocessingGroup" xmlns:wpi="http://schemas.microsoft.com/office/word/2010/wordprocessingInk" xmlns:wne="http://schemas.microsoft.com/office/word/2006/wordml" xmlns:wps="http://schemas.microsoft.com/office/word/2010/wordprocessingShape" mc:Ignorable="w14 w15 w16se wp14">
   <w:p>
     <w:pPr>
       <w:pStyle w:val="Header"/>
@@ -114,6 +156,25 @@
       </w:rPr>
       <w:t>GIT vs SVN</w:t>
     </w:r>
+    <w:r>
+      <w:rPr>
+        <w:b/>
+        <w:sz w:val="28"/>
+      </w:rPr>
+      <w:t xml:space="preserve"> ahbskhs</w:t>
+    </w:r>
+    <w:bookmarkStart w:id="0" w:name="_GoBack"/>
+    <w:bookmarkEnd w:id="0"/>
+  </w:p>
+</w:hdr>
+</file>
+
+<file path=word/header3.xml><?xml version="1.0" encoding="utf-8"?>
+<w:hdr xmlns:wpc="http://schemas.microsoft.com/office/word/2010/wordprocessingCanvas" xmlns:cx="http://schemas.microsoft.com/office/drawing/2014/chartex" xmlns:cx1="http://schemas.microsoft.com/office/drawing/2015/9/8/chartex" xmlns:cx2="http://schemas.microsoft.com/office/drawing/2015/10/21/chartex" xmlns:cx3="http://schemas.microsoft.com/office/drawing/2016/5/9/chartex" xmlns:cx4="http://schemas.microsoft.com/office/drawing/2016/5/10/chartex" xmlns:cx5="http://schemas.microsoft.com/office/drawing/2016/5/11/chartex" xmlns:mc="http://schemas.openxmlformats.org/markup-compatibility/2006" xmlns:o="urn:schemas-microsoft-com:office:office" xmlns:r="http://schemas.openxmlformats.org/officeDocument/2006/relationships" xmlns:m="http://schemas.openxmlformats.org/officeDocument/2006/math" xmlns:v="urn:schemas-microsoft-com:vml" xmlns:wp14="http://schemas.microsoft.com/office/word/2010/wordprocessingDrawing" xmlns:wp="http://schemas.openxmlformats.org/drawingml/2006/wordprocessingDrawing" xmlns:w10="urn:schemas-microsoft-com:office:word" xmlns:w="http://schemas.openxmlformats.org/wordprocessingml/2006/main" xmlns:w14="http://schemas.microsoft.com/office/word/2010/wordml" xmlns:w15="http://schemas.microsoft.com/office/word/2012/wordml" xmlns:w16se="http://schemas.microsoft.com/office/word/2015/wordml/symex" xmlns:wpg="http://schemas.microsoft.com/office/word/2010/wordprocessingGroup" xmlns:wpi="http://schemas.microsoft.com/office/word/2010/wordprocessingInk" xmlns:wne="http://schemas.microsoft.com/office/word/2006/wordml" xmlns:wps="http://schemas.microsoft.com/office/word/2010/wordprocessingShape" mc:Ignorable="w14 w15 w16se wp14">
+  <w:p>
+    <w:pPr>
+      <w:pStyle w:val="Header"/>
+    </w:pPr>
   </w:p>
 </w:hdr>
 </file>
@@ -135,7 +196,7 @@
       </w:pPr>
     </w:pPrDefault>
   </w:docDefaults>
-  <w:latentStyles w:defLockedState="0" w:defUIPriority="99" w:defSemiHidden="0" w:defUnhideWhenUsed="0" w:defQFormat="0" w:count="373">
+  <w:latentStyles w:defLockedState="0" w:defUIPriority="99" w:defSemiHidden="0" w:defUnhideWhenUsed="0" w:defQFormat="0" w:count="374">
     <w:lsdException w:name="Normal" w:uiPriority="0" w:qFormat="1"/>
     <w:lsdException w:name="heading 1" w:uiPriority="9" w:qFormat="1"/>
     <w:lsdException w:name="heading 2" w:semiHidden="1" w:uiPriority="9" w:unhideWhenUsed="1" w:qFormat="1"/>
@@ -286,7 +347,7 @@
     <w:lsdException w:name="Table Subtle 1" w:semiHidden="1" w:unhideWhenUsed="1"/>
     <w:lsdException w:name="Table Subtle 2" w:semiHidden="1" w:unhideWhenUsed="1"/>
     <w:lsdException w:name="Table Web 1" w:semiHidden="1" w:unhideWhenUsed="1"/>
-    <w:lsdException w:name="Table Web 3" w:semiHidden="1" w:unhideWhenUsed="1"/>
+    <w:lsdException w:name="Table Web 2" w:semiHidden="1" w:unhideWhenUsed="1"/>
     <w:lsdException w:name="Balloon Text" w:semiHidden="1" w:unhideWhenUsed="1"/>
     <w:lsdException w:name="Table Grid" w:uiPriority="39"/>
     <w:lsdException w:name="Placeholder Text" w:semiHidden="1"/>
@@ -506,6 +567,7 @@
     <w:lsdException w:name="List Table 7 Colorful Accent 6" w:uiPriority="52"/>
     <w:lsdException w:name="Mention" w:semiHidden="1" w:unhideWhenUsed="1"/>
     <w:lsdException w:name="Smart Hyperlink" w:semiHidden="1" w:unhideWhenUsed="1"/>
+    <w:lsdException w:name="Hashtag" w:semiHidden="1" w:unhideWhenUsed="1"/>
   </w:latentStyles>
   <w:style w:type="paragraph" w:default="1" w:styleId="Normal">
     <w:name w:val="Normal"/>

</xml_diff>